<commit_message>
Pasos de la piramide
</commit_message>
<xml_diff>
--- a/Trabajo word.docx
+++ b/Trabajo word.docx
@@ -58,6 +58,48 @@
             </a:graphic>
           </wp:inline>
         </w:drawing>
+      </w:r>
+    </w:p>
+    <w:p>
+      <w:pPr>
+        <w:rPr>
+          <w:u w:val="single"/>
+        </w:rPr>
+      </w:pPr>
+    </w:p>
+    <w:p>
+      <w:r>
+        <w:t>Paso 1</w:t>
+      </w:r>
+      <w:r>
+        <w:t xml:space="preserve">:  </w:t>
+      </w:r>
+      <w:r>
+        <w:t>hago la hoja a un lado de modo que ahora las cartas son visibles</w:t>
+      </w:r>
+    </w:p>
+    <w:p>
+      <w:r>
+        <w:t xml:space="preserve">Paso 2: quito las cartas de la mesa y las remplazo por su la hoja </w:t>
+      </w:r>
+    </w:p>
+    <w:p>
+      <w:r>
+        <w:t>Paso 3: ahora coloca las cartas encima de la hoja</w:t>
+      </w:r>
+    </w:p>
+    <w:p>
+      <w:r>
+        <w:t>Paso 4: levanto las cartas y la junto es sus extremos superiores</w:t>
+      </w:r>
+      <w:r>
+        <w:t xml:space="preserve">, y sus extremos inferiores deben de estar separados, </w:t>
+      </w:r>
+      <w:r>
+        <w:t>de modo que se forme un triángulo</w:t>
+      </w:r>
+      <w:r>
+        <w:t xml:space="preserve"> sin que se vengan abajo ambas cartas.</w:t>
       </w:r>
     </w:p>
     <w:sectPr>

</xml_diff>